<commit_message>
bnerin template klarifikasi negosiasi
</commit_message>
<xml_diff>
--- a/templates/12c Berita Acara Klarifikasi dan Negosiasi.docx
+++ b/templates/12c Berita Acara Klarifikasi dan Negosiasi.docx
@@ -397,51 +397,32 @@
           <w:rFonts w:ascii="Arial" w:hAnsi="Arial" w:cs="Arial"/>
           <w:lang w:val="fi-FI"/>
         </w:rPr>
-        <w:t xml:space="preserve">, Kami selaku Panitia Pengadaan </w:t>
-      </w:r>
-      <w:r>
-        <w:rPr>
-          <w:rFonts w:ascii="Arial" w:hAnsi="Arial" w:cs="Arial"/>
-          <w:lang w:val="fi-FI"/>
-        </w:rPr>
-        <w:t>Barang/</w:t>
-      </w:r>
-      <w:r>
-        <w:rPr>
-          <w:rFonts w:ascii="Arial" w:hAnsi="Arial" w:cs="Arial"/>
-          <w:lang w:val="fi-FI"/>
-        </w:rPr>
-        <w:t xml:space="preserve">Jasa yang ditetapkan dengan Surat </w:t>
-      </w:r>
-      <w:r>
-        <w:rPr>
-          <w:rFonts w:ascii="Arial" w:hAnsi="Arial" w:cs="Arial"/>
-          <w:lang w:val="fi-FI"/>
-        </w:rPr>
-        <w:t xml:space="preserve">Keputusan Direksi </w:t>
-      </w:r>
-      <w:r>
-        <w:rPr>
-          <w:rFonts w:ascii="Arial" w:hAnsi="Arial" w:cs="Arial"/>
-          <w:lang w:val="fi-FI"/>
-        </w:rPr>
-        <w:t>No</w:t>
-      </w:r>
-      <w:r>
-        <w:rPr>
-          <w:rFonts w:ascii="Arial" w:hAnsi="Arial" w:cs="Arial"/>
-          <w:lang w:val="fi-FI"/>
-        </w:rPr>
-        <w:t xml:space="preserve">mor </w:t>
-      </w:r>
-      <w:r>
-        <w:rPr>
-          <w:lang w:val="fi-FI"/>
-        </w:rPr>
-        <w:t xml:space="preserve"> :</w:t>
-      </w:r>
-      <w:r>
-        <w:rPr>
+        <w:t xml:space="preserve">, </w:t>
+      </w:r>
+      <w:r>
+        <w:rPr>
+          <w:rFonts w:ascii="Arial" w:hAnsi="Arial" w:cs="Arial"/>
+          <w:highlight w:val="cyan"/>
+        </w:rPr>
+        <w:t>#</w:t>
+      </w:r>
+      <w:r>
+        <w:rPr>
+          <w:rFonts w:ascii="Arial" w:hAnsi="Arial" w:cs="Arial"/>
+          <w:highlight w:val="cyan"/>
+        </w:rPr>
+        <w:t>skpanitia</w:t>
+      </w:r>
+      <w:r>
+        <w:rPr>
+          <w:rFonts w:ascii="Arial" w:hAnsi="Arial" w:cs="Arial"/>
+          <w:highlight w:val="cyan"/>
+        </w:rPr>
+        <w:t>#</w:t>
+      </w:r>
+      <w:r>
+        <w:rPr>
+          <w:rFonts w:ascii="Arial" w:hAnsi="Arial" w:cs="Arial"/>
           <w:lang w:val="fi-FI"/>
         </w:rPr>
         <w:t xml:space="preserve"> </w:t>
@@ -449,58 +430,9 @@
       <w:r>
         <w:rPr>
           <w:rFonts w:ascii="Arial" w:hAnsi="Arial" w:cs="Arial"/>
-          <w:highlight w:val="cyan"/>
-        </w:rPr>
-        <w:t>#</w:t>
-      </w:r>
-      <w:r>
-        <w:rPr>
-          <w:rFonts w:ascii="Arial" w:hAnsi="Arial" w:cs="Arial"/>
-          <w:highlight w:val="cyan"/>
-        </w:rPr>
-        <w:t>sk</w:t>
-      </w:r>
-      <w:r>
-        <w:rPr>
-          <w:rFonts w:ascii="Arial" w:hAnsi="Arial" w:cs="Arial"/>
-          <w:highlight w:val="cyan"/>
-        </w:rPr>
-        <w:t>#</w:t>
-      </w:r>
-      <w:r>
-        <w:rPr>
-          <w:rFonts w:ascii="Arial" w:hAnsi="Arial" w:cs="Arial"/>
-          <w:lang w:val="fi-FI"/>
-        </w:rPr>
-        <w:t xml:space="preserve"> tanggal </w:t>
-      </w:r>
-      <w:r>
-        <w:rPr>
-          <w:rFonts w:ascii="Arial" w:hAnsi="Arial" w:cs="Arial"/>
-          <w:highlight w:val="cyan"/>
-        </w:rPr>
-        <w:t>#</w:t>
-      </w:r>
-      <w:r>
-        <w:rPr>
-          <w:rFonts w:ascii="Arial" w:hAnsi="Arial" w:cs="Arial"/>
-          <w:highlight w:val="cyan"/>
-        </w:rPr>
-        <w:t>tanggalsk</w:t>
-      </w:r>
-      <w:r>
-        <w:rPr>
-          <w:rFonts w:ascii="Arial" w:hAnsi="Arial" w:cs="Arial"/>
-          <w:highlight w:val="cyan"/>
-        </w:rPr>
-        <w:t>#</w:t>
-      </w:r>
-      <w:r>
-        <w:rPr>
-          <w:rFonts w:ascii="Arial" w:hAnsi="Arial" w:cs="Arial"/>
-          <w:lang w:val="fi-FI"/>
-        </w:rPr>
-        <w:t xml:space="preserve"> telah mengadakan rapat klarifikasi dan negosiasi pekerjaan tersebut diatas dengan Penyedia Barang/Jasa (terlampir peserta yang mengikuti rapat klarifikasi dan negosiasi), dengan hasil sebagai berikut :</w:t>
+          <w:lang w:val="fi-FI"/>
+        </w:rPr>
+        <w:t>telah mengadakan rapat klarifikasi dan negosiasi pekerjaan tersebut diatas dengan Penyedia Barang/Jasa (terlampir peserta yang mengikuti rapat klarifikasi dan negosiasi), dengan hasil sebagai berikut :</w:t>
       </w:r>
     </w:p>
     <w:p>
@@ -1155,6 +1087,7 @@
           <w:b/>
           <w:lang w:val="fr-FR"/>
         </w:rPr>
+        <w:lastRenderedPageBreak/>
         <w:t>KESIMPULAN</w:t>
       </w:r>
     </w:p>
@@ -1698,7 +1631,7 @@
           <v:imagedata r:id="rId1" o:title=""/>
           <w10:wrap type="topAndBottom"/>
         </v:shape>
-        <o:OLEObject Type="Embed" ProgID="PBrush" ShapeID="_x0000_s2049" DrawAspect="Content" ObjectID="_1434758632" r:id="rId2"/>
+        <o:OLEObject Type="Embed" ProgID="PBrush" ShapeID="_x0000_s2049" DrawAspect="Content" ObjectID="_1434784728" r:id="rId2"/>
       </w:pict>
     </w:r>
     <w:r>

</xml_diff>